<commit_message>
nearly done with the chapter
not sure i'll have any more time for this before next weekend.
</commit_message>
<xml_diff>
--- a/chapters/chapter-7-communicating-visually.docx
+++ b/chapters/chapter-7-communicating-visually.docx
@@ -320,6 +320,7 @@
     <w:p>
       <w:pPr>
         <w:pStyle w:val="Caption"/>
+        <w:ind w:firstLine="450"/>
       </w:pPr>
       <w:r>
         <w:t xml:space="preserve">Figure </w:t>
@@ -1047,6 +1048,7 @@
     <w:p>
       <w:pPr>
         <w:pStyle w:val="Caption"/>
+        <w:ind w:firstLine="360"/>
       </w:pPr>
       <w:r>
         <w:t xml:space="preserve">Figure </w:t>
@@ -2140,6 +2142,7 @@
     <w:p>
       <w:pPr>
         <w:pStyle w:val="Caption"/>
+        <w:ind w:firstLine="360"/>
       </w:pPr>
       <w:r>
         <w:t xml:space="preserve">Figure </w:t>
@@ -2485,6 +2488,7 @@
     <w:p>
       <w:pPr>
         <w:pStyle w:val="Caption"/>
+        <w:ind w:firstLine="450"/>
       </w:pPr>
       <w:r>
         <w:t xml:space="preserve">Figure </w:t>
@@ -2626,6 +2630,10 @@
     <w:p>
       <w:pPr>
         <w:pStyle w:val="Caption"/>
+        <w:ind w:firstLine="2160"/>
+        <w:rPr>
+          <w:b w:val="0"/>
+        </w:rPr>
       </w:pPr>
       <w:r>
         <w:t xml:space="preserve">Figure </w:t>
@@ -2645,7 +2653,27 @@
         <w:rPr>
           <w:b w:val="0"/>
         </w:rPr>
-        <w:t>Good, distinct choices for C/H/M/L/VL criticality encoding in black &amp; white</w:t>
+        <w:t xml:space="preserve">Good, distinct choices for C/H/M/L/VL </w:t>
+      </w:r>
+    </w:p>
+    <w:p>
+      <w:pPr>
+        <w:pStyle w:val="Caption"/>
+        <w:ind w:firstLine="2160"/>
+      </w:pPr>
+      <w:proofErr w:type="gramStart"/>
+      <w:r>
+        <w:rPr>
+          <w:b w:val="0"/>
+        </w:rPr>
+        <w:t>criticality</w:t>
+      </w:r>
+      <w:proofErr w:type="gramEnd"/>
+      <w:r>
+        <w:rPr>
+          <w:b w:val="0"/>
+        </w:rPr>
+        <w:t xml:space="preserve"> encoding in black &amp; white</w:t>
       </w:r>
     </w:p>
     <w:p>
@@ -2875,6 +2903,10 @@
     <w:p>
       <w:pPr>
         <w:pStyle w:val="Caption"/>
+        <w:ind w:firstLine="1530"/>
+        <w:rPr>
+          <w:b w:val="0"/>
+        </w:rPr>
       </w:pPr>
       <w:r>
         <w:t xml:space="preserve">Figure </w:t>
@@ -2908,7 +2940,33 @@
         <w:rPr>
           <w:b w:val="0"/>
         </w:rPr>
-        <w:t xml:space="preserve"> psychological response results [ref]</w:t>
+        <w:t xml:space="preserve"> </w:t>
+      </w:r>
+    </w:p>
+    <w:p>
+      <w:pPr>
+        <w:pStyle w:val="Caption"/>
+        <w:ind w:firstLine="1530"/>
+      </w:pPr>
+      <w:proofErr w:type="gramStart"/>
+      <w:r>
+        <w:rPr>
+          <w:b w:val="0"/>
+        </w:rPr>
+        <w:t>p</w:t>
+      </w:r>
+      <w:r>
+        <w:rPr>
+          <w:b w:val="0"/>
+        </w:rPr>
+        <w:t>sychological</w:t>
+      </w:r>
+      <w:proofErr w:type="gramEnd"/>
+      <w:r>
+        <w:rPr>
+          <w:b w:val="0"/>
+        </w:rPr>
+        <w:t xml:space="preserve"> response results [ref]</w:t>
       </w:r>
     </w:p>
     <w:p>
@@ -3049,13 +3107,19 @@
         <w:rPr>
           <w:b/>
         </w:rPr>
-        <w:t>end to underestimate the values when comparing objects by area</w:t>
+        <w:t xml:space="preserve">end to </w:t>
+      </w:r>
+      <w:r>
+        <w:rPr>
+          <w:b/>
+        </w:rPr>
+        <w:lastRenderedPageBreak/>
+        <w:t>underestimate the values when comparing objects by area</w:t>
       </w:r>
       <w:r>
         <w:t xml:space="preserve">. If </w:t>
       </w:r>
       <w:r>
-        <w:lastRenderedPageBreak/>
         <w:t xml:space="preserve">circular </w:t>
       </w:r>
       <w:r>
@@ -3142,6 +3206,10 @@
     <w:p>
       <w:pPr>
         <w:pStyle w:val="Caption"/>
+        <w:ind w:right="-30" w:firstLine="1800"/>
+        <w:rPr>
+          <w:b w:val="0"/>
+        </w:rPr>
       </w:pPr>
       <w:r>
         <w:t xml:space="preserve">Figure </w:t>
@@ -3158,7 +3226,33 @@
         <w:rPr>
           <w:b w:val="0"/>
         </w:rPr>
-        <w:t xml:space="preserve"> Possible acceptable ways of conveying the decrease in critical vulnerabilities from 1200 to 600, 300 and 100 over four weeks</w:t>
+        <w:t xml:space="preserve"> Possible acceptable ways of co</w:t>
+      </w:r>
+      <w:r>
+        <w:rPr>
+          <w:b w:val="0"/>
+        </w:rPr>
+        <w:t>nveying the decrease in critical</w:t>
+      </w:r>
+    </w:p>
+    <w:p>
+      <w:pPr>
+        <w:pStyle w:val="Caption"/>
+        <w:ind w:right="-30" w:firstLine="1800"/>
+      </w:pPr>
+      <w:proofErr w:type="gramStart"/>
+      <w:r>
+        <w:rPr>
+          <w:b w:val="0"/>
+        </w:rPr>
+        <w:t>vulnerabilities</w:t>
+      </w:r>
+      <w:proofErr w:type="gramEnd"/>
+      <w:r>
+        <w:rPr>
+          <w:b w:val="0"/>
+        </w:rPr>
+        <w:t xml:space="preserve"> from 1200 to 600, 300 and 100 over four weeks</w:t>
       </w:r>
     </w:p>
     <w:p>
@@ -3300,7 +3394,11 @@
         <w:t xml:space="preserve"> in our challenge</w:t>
       </w:r>
       <w:r>
-        <w:t xml:space="preserve">) and categorical </w:t>
+        <w:t xml:space="preserve">) </w:t>
+      </w:r>
+      <w:r>
+        <w:lastRenderedPageBreak/>
+        <w:t xml:space="preserve">and categorical </w:t>
       </w:r>
       <w:r>
         <w:t>information—</w:t>
@@ -3321,7 +3419,6 @@
         <w:t xml:space="preserve">tell us what </w:t>
       </w:r>
       <w:r>
-        <w:lastRenderedPageBreak/>
         <w:t>those numbers measure—(</w:t>
       </w:r>
       <w:r>
@@ -3505,6 +3602,7 @@
     <w:p>
       <w:pPr>
         <w:pStyle w:val="Caption"/>
+        <w:ind w:firstLine="450"/>
       </w:pPr>
       <w:r>
         <w:t xml:space="preserve">Figure </w:t>
@@ -3549,7 +3647,11 @@
         <w:t>(as was seen previously) than angle</w:t>
       </w:r>
       <w:r>
-        <w:t>s and slope—pie chars. If we truly want to help the UNIX team show that SBUs A, B and D need to provide more time during change windows, bar charts are clearly the way to go (figure 11).</w:t>
+        <w:t xml:space="preserve">s and slope—pie chars. If we truly want to help the UNIX team show that </w:t>
+      </w:r>
+      <w:r>
+        <w:lastRenderedPageBreak/>
+        <w:t>SBUs A, B and D need to provide more time during change windows, bar charts are clearly the way to go (figure 11).</w:t>
       </w:r>
     </w:p>
     <w:p>
@@ -3564,7 +3666,6 @@
           <w:noProof/>
           <w:snapToGrid/>
         </w:rPr>
-        <w:lastRenderedPageBreak/>
         <w:drawing>
           <wp:inline distT="0" distB="0" distL="0" distR="0" wp14:anchorId="1F9474E1" wp14:editId="229462CC">
             <wp:extent cx="5181600" cy="1686019"/>
@@ -3618,6 +3719,7 @@
     <w:p>
       <w:pPr>
         <w:pStyle w:val="Caption"/>
+        <w:ind w:firstLine="720"/>
         <w:rPr>
           <w:b w:val="0"/>
         </w:rPr>
@@ -3704,12 +3806,7 @@
         <w:t>has worked</w:t>
       </w:r>
       <w:r>
-        <w:t xml:space="preserve"> [ref] on designing a algorith</w:t>
-      </w:r>
-      <w:bookmarkStart w:id="0" w:name="_GoBack"/>
-      <w:bookmarkEnd w:id="0"/>
-      <w:r>
-        <w:t>ms that could automatically generate appropriate charts and graphs depending on the types of data being encoded. His work extended the efforts of Cleveland, McGill, Stevens and Weber by taking into consideration the data types when building the rankings.</w:t>
+        <w:t xml:space="preserve"> [ref] on designing a algorithms that could automatically generate appropriate charts and graphs depending on the types of data being encoded. His work extended the efforts of Cleveland, McGill, Stevens and Weber by taking into consideration the data types when building the rankings.</w:t>
       </w:r>
     </w:p>
     <w:p>
@@ -3781,6 +3878,7 @@
     <w:p>
       <w:pPr>
         <w:pStyle w:val="Caption"/>
+        <w:ind w:firstLine="360"/>
       </w:pPr>
       <w:r>
         <w:t xml:space="preserve">Figure </w:t>
@@ -3822,6 +3920,7 @@
       </w:pPr>
       <w:proofErr w:type="spellStart"/>
       <w:r>
+        <w:lastRenderedPageBreak/>
         <w:t>Mackinlay’s</w:t>
       </w:r>
       <w:proofErr w:type="spellEnd"/>
@@ -3850,11 +3949,7 @@
         <w:t>ordinal</w:t>
       </w:r>
       <w:r>
-        <w:t xml:space="preserve"> data (i.e. data with an inherent </w:t>
-      </w:r>
-      <w:r>
-        <w:lastRenderedPageBreak/>
-        <w:t>order rela</w:t>
+        <w:t xml:space="preserve"> data (i.e. data with an inherent order rela</w:t>
       </w:r>
       <w:r>
         <w:t xml:space="preserve">tionship, such as [high, medium, </w:t>
@@ -3969,6 +4064,7 @@
     <w:p>
       <w:pPr>
         <w:pStyle w:val="Caption"/>
+        <w:ind w:firstLine="1530"/>
       </w:pPr>
       <w:r>
         <w:t xml:space="preserve">Figure </w:t>
@@ -4067,6 +4163,1711 @@
         <w:lastRenderedPageBreak/>
         <w:t>Encoding Multiple Attributes</w:t>
       </w:r>
+    </w:p>
+    <w:p>
+      <w:pPr>
+        <w:pStyle w:val="Explanation"/>
+        <w:rPr>
+          <w:i/>
+        </w:rPr>
+      </w:pPr>
+      <w:r>
+        <w:rPr>
+          <w:b/>
+        </w:rPr>
+        <w:t>Visualization Challenge:</w:t>
+      </w:r>
+      <w:r>
+        <w:t xml:space="preserve"> </w:t>
+      </w:r>
+      <w:r>
+        <w:rPr>
+          <w:i/>
+        </w:rPr>
+        <w:t>You’ve been asked to give a quick overview of the number of vulnerabilities across all system types by business unit (SBU). However, you’ve been told that there’s only room</w:t>
+      </w:r>
+      <w:r>
+        <w:rPr>
+          <w:i/>
+        </w:rPr>
+        <w:t>/time</w:t>
+      </w:r>
+      <w:r>
+        <w:rPr>
+          <w:i/>
+        </w:rPr>
+        <w:t xml:space="preserve"> for one more </w:t>
+      </w:r>
+      <w:r>
+        <w:rPr>
+          <w:i/>
+        </w:rPr>
+        <w:t>slide. How can you best paint this picture with just one chart?</w:t>
+      </w:r>
+    </w:p>
+    <w:p>
+      <w:pPr>
+        <w:pStyle w:val="Para"/>
+      </w:pPr>
+      <w:r>
+        <w:t>The importance of the concepts presented so far become even more pronounced when faced with the challenge of having to use multiple encoding techniques within one chart.</w:t>
+      </w:r>
+      <w:r>
+        <w:t xml:space="preserve"> Color, shape, size, brightness, slope, etc. </w:t>
+      </w:r>
+      <w:r>
+        <w:t xml:space="preserve">will either facilitate communication and understanding or introduce </w:t>
+      </w:r>
+      <w:r>
+        <w:t xml:space="preserve">confusion. </w:t>
+      </w:r>
+      <w:r>
+        <w:t>It’s possible (and common) to</w:t>
+      </w:r>
+      <w:r>
+        <w:t xml:space="preserve"> come up with a chart that represents the data well, but does not convey the message </w:t>
+      </w:r>
+      <w:r>
+        <w:t>its creator</w:t>
+      </w:r>
+      <w:r>
+        <w:t xml:space="preserve"> wanted (think back to the choices Florence Nightingale had when she chose to create a whole new visualization type). So, you need to understand what </w:t>
+      </w:r>
+      <w:r>
+        <w:t>message you’re trying to convey</w:t>
+      </w:r>
+      <w:r>
+        <w:t xml:space="preserve"> and what encoding techniques will communicate that story </w:t>
+      </w:r>
+      <w:r>
+        <w:t>mos</w:t>
+      </w:r>
+      <w:r>
+        <w:t>t</w:t>
+      </w:r>
+      <w:r>
+        <w:t xml:space="preserve"> effectively</w:t>
+      </w:r>
+      <w:r>
+        <w:t>.</w:t>
+      </w:r>
+    </w:p>
+    <w:p>
+      <w:pPr>
+        <w:pStyle w:val="Para"/>
+      </w:pPr>
+      <w:r>
+        <w:t>The charts in f</w:t>
+      </w:r>
+      <w:r>
+        <w:t xml:space="preserve">igure 14 </w:t>
+      </w:r>
+      <w:r>
+        <w:t>are</w:t>
+      </w:r>
+      <w:r>
+        <w:t xml:space="preserve"> based on the following data table collected by our fictional </w:t>
+      </w:r>
+      <w:r>
+        <w:t>vulnerability and asset management system:</w:t>
+      </w:r>
+    </w:p>
+    <w:p>
+      <w:pPr>
+        <w:pStyle w:val="Para"/>
+      </w:pPr>
+    </w:p>
+    <w:p>
+      <w:pPr>
+        <w:pStyle w:val="TableCaption"/>
+      </w:pPr>
+      <w:r>
+        <w:t xml:space="preserve">Table </w:t>
+      </w:r>
+      <w:fldSimple w:instr=" SEQ Table \* ARABIC ">
+        <w:r>
+          <w:rPr>
+            <w:noProof/>
+          </w:rPr>
+          <w:t>1</w:t>
+        </w:r>
+      </w:fldSimple>
+      <w:r>
+        <w:t xml:space="preserve"> </w:t>
+      </w:r>
+      <w:r>
+        <w:t>M</w:t>
+      </w:r>
+      <w:r>
+        <w:t>issing patch counts by SBU &amp; OS-type</w:t>
+      </w:r>
+    </w:p>
+    <w:tbl>
+      <w:tblPr>
+        <w:tblStyle w:val="TableGrid"/>
+        <w:tblW w:w="5140" w:type="dxa"/>
+        <w:tblInd w:w="1818" w:type="dxa"/>
+        <w:tblLook w:val="04A0" w:firstRow="1" w:lastRow="0" w:firstColumn="1" w:lastColumn="0" w:noHBand="0" w:noVBand="1"/>
+      </w:tblPr>
+      <w:tblGrid>
+        <w:gridCol w:w="681"/>
+        <w:gridCol w:w="1301"/>
+        <w:gridCol w:w="3218"/>
+      </w:tblGrid>
+      <w:tr>
+        <w:trPr>
+          <w:trHeight w:val="300"/>
+        </w:trPr>
+        <w:tc>
+          <w:tcPr>
+            <w:tcW w:w="621" w:type="dxa"/>
+            <w:noWrap/>
+            <w:hideMark/>
+          </w:tcPr>
+          <w:p>
+            <w:pPr>
+              <w:pStyle w:val="TableHead"/>
+            </w:pPr>
+            <w:r>
+              <w:t>SBU</w:t>
+            </w:r>
+          </w:p>
+        </w:tc>
+        <w:tc>
+          <w:tcPr>
+            <w:tcW w:w="1301" w:type="dxa"/>
+            <w:noWrap/>
+            <w:hideMark/>
+          </w:tcPr>
+          <w:p>
+            <w:pPr>
+              <w:pStyle w:val="TableHead"/>
+            </w:pPr>
+            <w:r>
+              <w:t>Patch OS</w:t>
+            </w:r>
+          </w:p>
+        </w:tc>
+        <w:tc>
+          <w:tcPr>
+            <w:tcW w:w="3218" w:type="dxa"/>
+            <w:noWrap/>
+            <w:hideMark/>
+          </w:tcPr>
+          <w:p>
+            <w:pPr>
+              <w:pStyle w:val="TableHead"/>
+            </w:pPr>
+            <w:r>
+              <w:t>Missing Critical Patch Count</w:t>
+            </w:r>
+          </w:p>
+        </w:tc>
+      </w:tr>
+      <w:tr>
+        <w:trPr>
+          <w:trHeight w:val="300"/>
+        </w:trPr>
+        <w:tc>
+          <w:tcPr>
+            <w:tcW w:w="621" w:type="dxa"/>
+            <w:noWrap/>
+            <w:hideMark/>
+          </w:tcPr>
+          <w:p>
+            <w:pPr>
+              <w:pStyle w:val="TableEntry"/>
+            </w:pPr>
+            <w:r>
+              <w:t>A</w:t>
+            </w:r>
+          </w:p>
+        </w:tc>
+        <w:tc>
+          <w:tcPr>
+            <w:tcW w:w="1301" w:type="dxa"/>
+            <w:noWrap/>
+            <w:hideMark/>
+          </w:tcPr>
+          <w:p>
+            <w:pPr>
+              <w:pStyle w:val="TableEntry"/>
+            </w:pPr>
+            <w:r>
+              <w:t>UNIX</w:t>
+            </w:r>
+          </w:p>
+        </w:tc>
+        <w:tc>
+          <w:tcPr>
+            <w:tcW w:w="3218" w:type="dxa"/>
+            <w:noWrap/>
+            <w:hideMark/>
+          </w:tcPr>
+          <w:p>
+            <w:pPr>
+              <w:pStyle w:val="TableEntry"/>
+            </w:pPr>
+            <w:r>
+              <w:t>50</w:t>
+            </w:r>
+          </w:p>
+        </w:tc>
+      </w:tr>
+      <w:tr>
+        <w:trPr>
+          <w:trHeight w:val="300"/>
+        </w:trPr>
+        <w:tc>
+          <w:tcPr>
+            <w:tcW w:w="621" w:type="dxa"/>
+            <w:noWrap/>
+            <w:hideMark/>
+          </w:tcPr>
+          <w:p>
+            <w:pPr>
+              <w:pStyle w:val="TableEntry"/>
+            </w:pPr>
+            <w:r>
+              <w:t>A</w:t>
+            </w:r>
+          </w:p>
+        </w:tc>
+        <w:tc>
+          <w:tcPr>
+            <w:tcW w:w="1301" w:type="dxa"/>
+            <w:noWrap/>
+            <w:hideMark/>
+          </w:tcPr>
+          <w:p>
+            <w:pPr>
+              <w:pStyle w:val="TableEntry"/>
+            </w:pPr>
+            <w:r>
+              <w:t>Windows</w:t>
+            </w:r>
+          </w:p>
+        </w:tc>
+        <w:tc>
+          <w:tcPr>
+            <w:tcW w:w="3218" w:type="dxa"/>
+            <w:noWrap/>
+            <w:hideMark/>
+          </w:tcPr>
+          <w:p>
+            <w:pPr>
+              <w:pStyle w:val="TableEntry"/>
+            </w:pPr>
+            <w:r>
+              <w:t>100</w:t>
+            </w:r>
+          </w:p>
+        </w:tc>
+      </w:tr>
+      <w:tr>
+        <w:trPr>
+          <w:trHeight w:val="300"/>
+        </w:trPr>
+        <w:tc>
+          <w:tcPr>
+            <w:tcW w:w="621" w:type="dxa"/>
+            <w:noWrap/>
+            <w:hideMark/>
+          </w:tcPr>
+          <w:p>
+            <w:pPr>
+              <w:pStyle w:val="TableEntry"/>
+            </w:pPr>
+            <w:r>
+              <w:t>A</w:t>
+            </w:r>
+          </w:p>
+        </w:tc>
+        <w:tc>
+          <w:tcPr>
+            <w:tcW w:w="1301" w:type="dxa"/>
+            <w:noWrap/>
+            <w:hideMark/>
+          </w:tcPr>
+          <w:p>
+            <w:pPr>
+              <w:pStyle w:val="TableEntry"/>
+            </w:pPr>
+            <w:r>
+              <w:t>Mainframe</w:t>
+            </w:r>
+          </w:p>
+        </w:tc>
+        <w:tc>
+          <w:tcPr>
+            <w:tcW w:w="3218" w:type="dxa"/>
+            <w:noWrap/>
+            <w:hideMark/>
+          </w:tcPr>
+          <w:p>
+            <w:pPr>
+              <w:pStyle w:val="TableEntry"/>
+            </w:pPr>
+            <w:r>
+              <w:t>1</w:t>
+            </w:r>
+          </w:p>
+        </w:tc>
+      </w:tr>
+      <w:tr>
+        <w:trPr>
+          <w:trHeight w:val="300"/>
+        </w:trPr>
+        <w:tc>
+          <w:tcPr>
+            <w:tcW w:w="621" w:type="dxa"/>
+            <w:noWrap/>
+            <w:hideMark/>
+          </w:tcPr>
+          <w:p>
+            <w:pPr>
+              <w:pStyle w:val="TableEntry"/>
+            </w:pPr>
+            <w:r>
+              <w:t>B</w:t>
+            </w:r>
+          </w:p>
+        </w:tc>
+        <w:tc>
+          <w:tcPr>
+            <w:tcW w:w="1301" w:type="dxa"/>
+            <w:noWrap/>
+            <w:hideMark/>
+          </w:tcPr>
+          <w:p>
+            <w:pPr>
+              <w:pStyle w:val="TableEntry"/>
+            </w:pPr>
+            <w:r>
+              <w:t>UNIX</w:t>
+            </w:r>
+          </w:p>
+        </w:tc>
+        <w:tc>
+          <w:tcPr>
+            <w:tcW w:w="3218" w:type="dxa"/>
+            <w:noWrap/>
+            <w:hideMark/>
+          </w:tcPr>
+          <w:p>
+            <w:pPr>
+              <w:pStyle w:val="TableEntry"/>
+            </w:pPr>
+            <w:r>
+              <w:t>10</w:t>
+            </w:r>
+          </w:p>
+        </w:tc>
+      </w:tr>
+      <w:tr>
+        <w:trPr>
+          <w:trHeight w:val="300"/>
+        </w:trPr>
+        <w:tc>
+          <w:tcPr>
+            <w:tcW w:w="621" w:type="dxa"/>
+            <w:noWrap/>
+            <w:hideMark/>
+          </w:tcPr>
+          <w:p>
+            <w:pPr>
+              <w:pStyle w:val="TableEntry"/>
+            </w:pPr>
+            <w:r>
+              <w:t>B</w:t>
+            </w:r>
+          </w:p>
+        </w:tc>
+        <w:tc>
+          <w:tcPr>
+            <w:tcW w:w="1301" w:type="dxa"/>
+            <w:noWrap/>
+            <w:hideMark/>
+          </w:tcPr>
+          <w:p>
+            <w:pPr>
+              <w:pStyle w:val="TableEntry"/>
+            </w:pPr>
+            <w:r>
+              <w:t>Windows</w:t>
+            </w:r>
+          </w:p>
+        </w:tc>
+        <w:tc>
+          <w:tcPr>
+            <w:tcW w:w="3218" w:type="dxa"/>
+            <w:noWrap/>
+            <w:hideMark/>
+          </w:tcPr>
+          <w:p>
+            <w:pPr>
+              <w:pStyle w:val="TableEntry"/>
+            </w:pPr>
+            <w:r>
+              <w:t>1</w:t>
+            </w:r>
+          </w:p>
+        </w:tc>
+      </w:tr>
+      <w:tr>
+        <w:trPr>
+          <w:trHeight w:val="300"/>
+        </w:trPr>
+        <w:tc>
+          <w:tcPr>
+            <w:tcW w:w="621" w:type="dxa"/>
+            <w:noWrap/>
+            <w:hideMark/>
+          </w:tcPr>
+          <w:p>
+            <w:pPr>
+              <w:pStyle w:val="TableEntry"/>
+            </w:pPr>
+            <w:r>
+              <w:t>B</w:t>
+            </w:r>
+          </w:p>
+        </w:tc>
+        <w:tc>
+          <w:tcPr>
+            <w:tcW w:w="1301" w:type="dxa"/>
+            <w:noWrap/>
+            <w:hideMark/>
+          </w:tcPr>
+          <w:p>
+            <w:pPr>
+              <w:pStyle w:val="TableEntry"/>
+            </w:pPr>
+            <w:r>
+              <w:t>Mainframe</w:t>
+            </w:r>
+          </w:p>
+        </w:tc>
+        <w:tc>
+          <w:tcPr>
+            <w:tcW w:w="3218" w:type="dxa"/>
+            <w:noWrap/>
+            <w:hideMark/>
+          </w:tcPr>
+          <w:p>
+            <w:pPr>
+              <w:pStyle w:val="TableEntry"/>
+            </w:pPr>
+            <w:r>
+              <w:t>0</w:t>
+            </w:r>
+          </w:p>
+        </w:tc>
+      </w:tr>
+      <w:tr>
+        <w:trPr>
+          <w:trHeight w:val="300"/>
+        </w:trPr>
+        <w:tc>
+          <w:tcPr>
+            <w:tcW w:w="621" w:type="dxa"/>
+            <w:noWrap/>
+            <w:hideMark/>
+          </w:tcPr>
+          <w:p>
+            <w:pPr>
+              <w:pStyle w:val="TableEntry"/>
+            </w:pPr>
+            <w:r>
+              <w:t>C</w:t>
+            </w:r>
+          </w:p>
+        </w:tc>
+        <w:tc>
+          <w:tcPr>
+            <w:tcW w:w="1301" w:type="dxa"/>
+            <w:noWrap/>
+            <w:hideMark/>
+          </w:tcPr>
+          <w:p>
+            <w:pPr>
+              <w:pStyle w:val="TableEntry"/>
+            </w:pPr>
+            <w:r>
+              <w:t>UNIX</w:t>
+            </w:r>
+          </w:p>
+        </w:tc>
+        <w:tc>
+          <w:tcPr>
+            <w:tcW w:w="3218" w:type="dxa"/>
+            <w:noWrap/>
+            <w:hideMark/>
+          </w:tcPr>
+          <w:p>
+            <w:pPr>
+              <w:pStyle w:val="TableEntry"/>
+            </w:pPr>
+            <w:r>
+              <w:t>30</w:t>
+            </w:r>
+          </w:p>
+        </w:tc>
+      </w:tr>
+      <w:tr>
+        <w:trPr>
+          <w:trHeight w:val="300"/>
+        </w:trPr>
+        <w:tc>
+          <w:tcPr>
+            <w:tcW w:w="621" w:type="dxa"/>
+            <w:noWrap/>
+            <w:hideMark/>
+          </w:tcPr>
+          <w:p>
+            <w:pPr>
+              <w:pStyle w:val="TableEntry"/>
+            </w:pPr>
+            <w:r>
+              <w:t>C</w:t>
+            </w:r>
+          </w:p>
+        </w:tc>
+        <w:tc>
+          <w:tcPr>
+            <w:tcW w:w="1301" w:type="dxa"/>
+            <w:noWrap/>
+            <w:hideMark/>
+          </w:tcPr>
+          <w:p>
+            <w:pPr>
+              <w:pStyle w:val="TableEntry"/>
+            </w:pPr>
+            <w:r>
+              <w:t>Windows</w:t>
+            </w:r>
+          </w:p>
+        </w:tc>
+        <w:tc>
+          <w:tcPr>
+            <w:tcW w:w="3218" w:type="dxa"/>
+            <w:noWrap/>
+            <w:hideMark/>
+          </w:tcPr>
+          <w:p>
+            <w:pPr>
+              <w:pStyle w:val="TableEntry"/>
+            </w:pPr>
+            <w:r>
+              <w:t>20</w:t>
+            </w:r>
+          </w:p>
+        </w:tc>
+      </w:tr>
+      <w:tr>
+        <w:trPr>
+          <w:trHeight w:val="300"/>
+        </w:trPr>
+        <w:tc>
+          <w:tcPr>
+            <w:tcW w:w="621" w:type="dxa"/>
+            <w:noWrap/>
+            <w:hideMark/>
+          </w:tcPr>
+          <w:p>
+            <w:pPr>
+              <w:pStyle w:val="TableEntry"/>
+            </w:pPr>
+            <w:r>
+              <w:t>C</w:t>
+            </w:r>
+          </w:p>
+        </w:tc>
+        <w:tc>
+          <w:tcPr>
+            <w:tcW w:w="1301" w:type="dxa"/>
+            <w:noWrap/>
+            <w:hideMark/>
+          </w:tcPr>
+          <w:p>
+            <w:pPr>
+              <w:pStyle w:val="TableEntry"/>
+            </w:pPr>
+            <w:r>
+              <w:t>Mainframe</w:t>
+            </w:r>
+          </w:p>
+        </w:tc>
+        <w:tc>
+          <w:tcPr>
+            <w:tcW w:w="3218" w:type="dxa"/>
+            <w:noWrap/>
+            <w:hideMark/>
+          </w:tcPr>
+          <w:p>
+            <w:pPr>
+              <w:pStyle w:val="TableEntry"/>
+            </w:pPr>
+            <w:r>
+              <w:t>1</w:t>
+            </w:r>
+          </w:p>
+        </w:tc>
+      </w:tr>
+      <w:tr>
+        <w:trPr>
+          <w:trHeight w:val="300"/>
+        </w:trPr>
+        <w:tc>
+          <w:tcPr>
+            <w:tcW w:w="621" w:type="dxa"/>
+            <w:noWrap/>
+            <w:hideMark/>
+          </w:tcPr>
+          <w:p>
+            <w:pPr>
+              <w:pStyle w:val="TableEntry"/>
+            </w:pPr>
+            <w:r>
+              <w:t>D</w:t>
+            </w:r>
+          </w:p>
+        </w:tc>
+        <w:tc>
+          <w:tcPr>
+            <w:tcW w:w="1301" w:type="dxa"/>
+            <w:noWrap/>
+            <w:hideMark/>
+          </w:tcPr>
+          <w:p>
+            <w:pPr>
+              <w:pStyle w:val="TableEntry"/>
+            </w:pPr>
+            <w:r>
+              <w:t>UNIX</w:t>
+            </w:r>
+          </w:p>
+        </w:tc>
+        <w:tc>
+          <w:tcPr>
+            <w:tcW w:w="3218" w:type="dxa"/>
+            <w:noWrap/>
+            <w:hideMark/>
+          </w:tcPr>
+          <w:p>
+            <w:pPr>
+              <w:pStyle w:val="TableEntry"/>
+            </w:pPr>
+            <w:r>
+              <w:t>40</w:t>
+            </w:r>
+          </w:p>
+        </w:tc>
+      </w:tr>
+      <w:tr>
+        <w:trPr>
+          <w:trHeight w:val="300"/>
+        </w:trPr>
+        <w:tc>
+          <w:tcPr>
+            <w:tcW w:w="621" w:type="dxa"/>
+            <w:noWrap/>
+            <w:hideMark/>
+          </w:tcPr>
+          <w:p>
+            <w:pPr>
+              <w:pStyle w:val="TableEntry"/>
+            </w:pPr>
+            <w:r>
+              <w:t>D</w:t>
+            </w:r>
+          </w:p>
+        </w:tc>
+        <w:tc>
+          <w:tcPr>
+            <w:tcW w:w="1301" w:type="dxa"/>
+            <w:noWrap/>
+            <w:hideMark/>
+          </w:tcPr>
+          <w:p>
+            <w:pPr>
+              <w:pStyle w:val="TableEntry"/>
+            </w:pPr>
+            <w:r>
+              <w:t>Windows</w:t>
+            </w:r>
+          </w:p>
+        </w:tc>
+        <w:tc>
+          <w:tcPr>
+            <w:tcW w:w="3218" w:type="dxa"/>
+            <w:noWrap/>
+            <w:hideMark/>
+          </w:tcPr>
+          <w:p>
+            <w:pPr>
+              <w:pStyle w:val="TableEntry"/>
+            </w:pPr>
+            <w:r>
+              <w:t>120</w:t>
+            </w:r>
+          </w:p>
+        </w:tc>
+      </w:tr>
+      <w:tr>
+        <w:trPr>
+          <w:trHeight w:val="300"/>
+        </w:trPr>
+        <w:tc>
+          <w:tcPr>
+            <w:tcW w:w="621" w:type="dxa"/>
+            <w:noWrap/>
+            <w:hideMark/>
+          </w:tcPr>
+          <w:p>
+            <w:pPr>
+              <w:pStyle w:val="TableEntry"/>
+            </w:pPr>
+            <w:r>
+              <w:t>D</w:t>
+            </w:r>
+          </w:p>
+        </w:tc>
+        <w:tc>
+          <w:tcPr>
+            <w:tcW w:w="1301" w:type="dxa"/>
+            <w:noWrap/>
+            <w:hideMark/>
+          </w:tcPr>
+          <w:p>
+            <w:pPr>
+              <w:pStyle w:val="TableEntry"/>
+            </w:pPr>
+            <w:r>
+              <w:t>Mainframe</w:t>
+            </w:r>
+          </w:p>
+        </w:tc>
+        <w:tc>
+          <w:tcPr>
+            <w:tcW w:w="3218" w:type="dxa"/>
+            <w:noWrap/>
+            <w:hideMark/>
+          </w:tcPr>
+          <w:p>
+            <w:pPr>
+              <w:pStyle w:val="TableEntry"/>
+            </w:pPr>
+            <w:r>
+              <w:t>2</w:t>
+            </w:r>
+          </w:p>
+        </w:tc>
+      </w:tr>
+      <w:tr>
+        <w:trPr>
+          <w:trHeight w:val="300"/>
+        </w:trPr>
+        <w:tc>
+          <w:tcPr>
+            <w:tcW w:w="621" w:type="dxa"/>
+            <w:noWrap/>
+            <w:hideMark/>
+          </w:tcPr>
+          <w:p>
+            <w:pPr>
+              <w:pStyle w:val="TableEntry"/>
+            </w:pPr>
+            <w:r>
+              <w:t>E</w:t>
+            </w:r>
+          </w:p>
+        </w:tc>
+        <w:tc>
+          <w:tcPr>
+            <w:tcW w:w="1301" w:type="dxa"/>
+            <w:noWrap/>
+            <w:hideMark/>
+          </w:tcPr>
+          <w:p>
+            <w:pPr>
+              <w:pStyle w:val="TableEntry"/>
+            </w:pPr>
+            <w:r>
+              <w:t>UNIX</w:t>
+            </w:r>
+          </w:p>
+        </w:tc>
+        <w:tc>
+          <w:tcPr>
+            <w:tcW w:w="3218" w:type="dxa"/>
+            <w:noWrap/>
+            <w:hideMark/>
+          </w:tcPr>
+          <w:p>
+            <w:pPr>
+              <w:pStyle w:val="TableEntry"/>
+            </w:pPr>
+            <w:r>
+              <w:t>75</w:t>
+            </w:r>
+          </w:p>
+        </w:tc>
+      </w:tr>
+      <w:tr>
+        <w:trPr>
+          <w:trHeight w:val="300"/>
+        </w:trPr>
+        <w:tc>
+          <w:tcPr>
+            <w:tcW w:w="621" w:type="dxa"/>
+            <w:noWrap/>
+            <w:hideMark/>
+          </w:tcPr>
+          <w:p>
+            <w:pPr>
+              <w:pStyle w:val="TableEntry"/>
+            </w:pPr>
+            <w:r>
+              <w:t>E</w:t>
+            </w:r>
+          </w:p>
+        </w:tc>
+        <w:tc>
+          <w:tcPr>
+            <w:tcW w:w="1301" w:type="dxa"/>
+            <w:noWrap/>
+            <w:hideMark/>
+          </w:tcPr>
+          <w:p>
+            <w:pPr>
+              <w:pStyle w:val="TableEntry"/>
+            </w:pPr>
+            <w:r>
+              <w:t>Windows</w:t>
+            </w:r>
+          </w:p>
+        </w:tc>
+        <w:tc>
+          <w:tcPr>
+            <w:tcW w:w="3218" w:type="dxa"/>
+            <w:noWrap/>
+            <w:hideMark/>
+          </w:tcPr>
+          <w:p>
+            <w:pPr>
+              <w:pStyle w:val="TableEntry"/>
+            </w:pPr>
+            <w:r>
+              <w:t>1</w:t>
+            </w:r>
+          </w:p>
+        </w:tc>
+      </w:tr>
+      <w:tr>
+        <w:trPr>
+          <w:trHeight w:val="300"/>
+        </w:trPr>
+        <w:tc>
+          <w:tcPr>
+            <w:tcW w:w="621" w:type="dxa"/>
+            <w:noWrap/>
+            <w:hideMark/>
+          </w:tcPr>
+          <w:p>
+            <w:pPr>
+              <w:pStyle w:val="TableEntry"/>
+            </w:pPr>
+            <w:r>
+              <w:t>E</w:t>
+            </w:r>
+          </w:p>
+        </w:tc>
+        <w:tc>
+          <w:tcPr>
+            <w:tcW w:w="1301" w:type="dxa"/>
+            <w:noWrap/>
+            <w:hideMark/>
+          </w:tcPr>
+          <w:p>
+            <w:pPr>
+              <w:pStyle w:val="TableEntry"/>
+            </w:pPr>
+            <w:r>
+              <w:t>Mainframe</w:t>
+            </w:r>
+          </w:p>
+        </w:tc>
+        <w:tc>
+          <w:tcPr>
+            <w:tcW w:w="3218" w:type="dxa"/>
+            <w:noWrap/>
+            <w:hideMark/>
+          </w:tcPr>
+          <w:p>
+            <w:pPr>
+              <w:pStyle w:val="TableEntry"/>
+            </w:pPr>
+            <w:r>
+              <w:t>0</w:t>
+            </w:r>
+          </w:p>
+        </w:tc>
+      </w:tr>
+    </w:tbl>
+    <w:p>
+      <w:pPr>
+        <w:pStyle w:val="Para"/>
+      </w:pPr>
+    </w:p>
+    <w:p>
+      <w:pPr>
+        <w:pStyle w:val="Para"/>
+      </w:pPr>
+      <w:r>
+        <w:lastRenderedPageBreak/>
+        <w:t>How can we best encode this information to show how well each SBU is keeping up with critical patches for each of the platforms they use?</w:t>
+      </w:r>
+    </w:p>
+    <w:p>
+      <w:pPr>
+        <w:pStyle w:val="Para"/>
+        <w:keepNext/>
+        <w:ind w:hanging="90"/>
+      </w:pPr>
+      <w:r>
+        <w:rPr>
+          <w:noProof/>
+          <w:snapToGrid/>
+        </w:rPr>
+        <w:drawing>
+          <wp:inline distT="0" distB="0" distL="0" distR="0" wp14:anchorId="4B0BE06E" wp14:editId="26E04C38">
+            <wp:extent cx="5181600" cy="5799615"/>
+            <wp:effectExtent l="0" t="0" r="0" b="0"/>
+            <wp:docPr id="9" name="Picture 2"/>
+            <wp:cNvGraphicFramePr>
+              <a:graphicFrameLocks xmlns:a="http://schemas.openxmlformats.org/drawingml/2006/main" noChangeAspect="1"/>
+            </wp:cNvGraphicFramePr>
+            <a:graphic xmlns:a="http://schemas.openxmlformats.org/drawingml/2006/main">
+              <a:graphicData uri="http://schemas.openxmlformats.org/drawingml/2006/picture">
+                <pic:pic xmlns:pic="http://schemas.openxmlformats.org/drawingml/2006/picture">
+                  <pic:nvPicPr>
+                    <pic:cNvPr id="0" name="Picture 2"/>
+                    <pic:cNvPicPr>
+                      <a:picLocks noChangeAspect="1" noChangeArrowheads="1"/>
+                    </pic:cNvPicPr>
+                  </pic:nvPicPr>
+                  <pic:blipFill>
+                    <a:blip r:embed="rId21">
+                      <a:extLst>
+                        <a:ext uri="{28A0092B-C50C-407E-A947-70E740481C1C}">
+                          <a14:useLocalDpi xmlns:a14="http://schemas.microsoft.com/office/drawing/2010/main" val="0"/>
+                        </a:ext>
+                      </a:extLst>
+                    </a:blip>
+                    <a:srcRect/>
+                    <a:stretch>
+                      <a:fillRect/>
+                    </a:stretch>
+                  </pic:blipFill>
+                  <pic:spPr bwMode="auto">
+                    <a:xfrm>
+                      <a:off x="0" y="0"/>
+                      <a:ext cx="5181600" cy="5799615"/>
+                    </a:xfrm>
+                    <a:prstGeom prst="rect">
+                      <a:avLst/>
+                    </a:prstGeom>
+                    <a:noFill/>
+                    <a:ln>
+                      <a:noFill/>
+                    </a:ln>
+                  </pic:spPr>
+                </pic:pic>
+              </a:graphicData>
+            </a:graphic>
+          </wp:inline>
+        </w:drawing>
+      </w:r>
+    </w:p>
+    <w:p>
+      <w:pPr>
+        <w:pStyle w:val="Caption"/>
+      </w:pPr>
+      <w:r>
+        <w:t xml:space="preserve">Figure </w:t>
+      </w:r>
+      <w:fldSimple w:instr=" SEQ Figure \* ARABIC ">
+        <w:r>
+          <w:rPr>
+            <w:noProof/>
+          </w:rPr>
+          <w:t>14</w:t>
+        </w:r>
+      </w:fldSimple>
+      <w:r>
+        <w:t xml:space="preserve"> </w:t>
+      </w:r>
+      <w:r>
+        <w:rPr>
+          <w:b w:val="0"/>
+        </w:rPr>
+        <w:t>Multiple encoding techniques NOT FINAL PRODUCT; NEEDS MORE/BETTER LABELS</w:t>
+      </w:r>
+    </w:p>
+    <w:p>
+      <w:pPr>
+        <w:pStyle w:val="Para"/>
+      </w:pPr>
+    </w:p>
+    <w:p>
+      <w:pPr>
+        <w:pStyle w:val="Para"/>
+      </w:pPr>
+      <w:r>
+        <w:t xml:space="preserve">The first attempt (row 1) tries to use position and area to encode the data, but you should notice that your eyes keep bouncing </w:t>
+      </w:r>
+      <w:r>
+        <w:t>from</w:t>
+      </w:r>
+      <w:r>
+        <w:t xml:space="preserve"> shape to shape as your mind tries to </w:t>
+      </w:r>
+      <w:r>
+        <w:t>calculate</w:t>
+      </w:r>
+      <w:r>
+        <w:t xml:space="preserve"> area and hold that data as you move between elements (we’ll cover more on the concept of visual memory at the end of this chapter).</w:t>
+      </w:r>
+      <w:r>
+        <w:t xml:space="preserve"> Most of us need to workout more, but not necessarily our eye muscles and synapses.</w:t>
+      </w:r>
+    </w:p>
+    <w:p>
+      <w:pPr>
+        <w:pStyle w:val="Explanation"/>
+      </w:pPr>
+      <w:r>
+        <w:lastRenderedPageBreak/>
+        <w:t xml:space="preserve">NOTE:  </w:t>
+      </w:r>
+      <w:r>
+        <w:rPr>
+          <w:i/>
+        </w:rPr>
+        <w:t>a single strip</w:t>
+      </w:r>
+      <w:r>
+        <w:t xml:space="preserve"> bubble chart with a small number of elements </w:t>
+      </w:r>
+      <w:r>
+        <w:rPr>
+          <w:i/>
+        </w:rPr>
+        <w:t>can</w:t>
+      </w:r>
+      <w:r>
+        <w:t xml:space="preserve"> be an effective communication tool, but remember this example when you get an idea to go crazy with bubbles.</w:t>
+      </w:r>
+    </w:p>
+    <w:p>
+      <w:pPr>
+        <w:pStyle w:val="Para"/>
+      </w:pPr>
+      <w:r>
+        <w:t xml:space="preserve">Adding some </w:t>
+      </w:r>
+      <w:r>
+        <w:t xml:space="preserve">encoding </w:t>
+      </w:r>
+      <w:r>
+        <w:t xml:space="preserve">redundancy </w:t>
+      </w:r>
+      <w:r>
+        <w:t xml:space="preserve">to the system type </w:t>
+      </w:r>
+      <w:r>
+        <w:t xml:space="preserve">with color </w:t>
+      </w:r>
+      <w:r>
+        <w:t xml:space="preserve">to the same charts (row 2) makes it </w:t>
+      </w:r>
+      <w:r>
+        <w:t xml:space="preserve">a bit </w:t>
+      </w:r>
+      <w:r>
+        <w:t xml:space="preserve">easier to </w:t>
+      </w:r>
+      <w:r>
+        <w:t>at least see SBU A and D are not exactly keeping their systems patched well</w:t>
+      </w:r>
+      <w:r>
+        <w:t xml:space="preserve">, but it still requires some effort to keep track of </w:t>
+      </w:r>
+      <w:r>
+        <w:t>the information and doesn’t paint the complete picture well.</w:t>
+      </w:r>
+      <w:r>
+        <w:t xml:space="preserve"> It would also add confusion if translated to black and white as the introduced gray levels would hint that there is an implied order where none exists.</w:t>
+      </w:r>
+    </w:p>
+    <w:p>
+      <w:pPr>
+        <w:pStyle w:val="Para"/>
+      </w:pPr>
+      <w:r>
+        <w:t>The line charts (row 3) do a fantastic job of tricking the user into thinking t</w:t>
+      </w:r>
+      <w:r>
+        <w:t xml:space="preserve">hat there is some continuity </w:t>
+      </w:r>
+      <w:r>
+        <w:t>between the points when there is none for this data set.</w:t>
+      </w:r>
+      <w:r>
+        <w:t xml:space="preserve"> In the chart on the left, it almost looks like SBU C </w:t>
+      </w:r>
+      <w:r>
+        <w:rPr>
+          <w:i/>
+        </w:rPr>
+        <w:t>caused</w:t>
+      </w:r>
+      <w:r>
+        <w:t xml:space="preserve"> the poor Windows patching performance in SBU D. </w:t>
+      </w:r>
+      <w:r>
+        <w:t>It</w:t>
+      </w:r>
+      <w:r>
+        <w:t xml:space="preserve"> should also </w:t>
+      </w:r>
+      <w:r>
+        <w:t>help show</w:t>
+      </w:r>
+      <w:r>
+        <w:t xml:space="preserve"> that sloped lines are dangerous tools in the wrong hands, especially when axes scales are skewed.</w:t>
+      </w:r>
+    </w:p>
+    <w:p>
+      <w:pPr>
+        <w:pStyle w:val="Para"/>
+        <w:keepNext/>
+        <w:ind w:firstLine="0"/>
+      </w:pPr>
+      <w:r>
+        <w:rPr>
+          <w:noProof/>
+          <w:snapToGrid/>
+        </w:rPr>
+        <w:drawing>
+          <wp:inline distT="0" distB="0" distL="0" distR="0" wp14:anchorId="06B61D47" wp14:editId="06C99CAE">
+            <wp:extent cx="4229100" cy="3013134"/>
+            <wp:effectExtent l="0" t="0" r="0" b="9525"/>
+            <wp:docPr id="13" name="Picture 3"/>
+            <wp:cNvGraphicFramePr>
+              <a:graphicFrameLocks xmlns:a="http://schemas.openxmlformats.org/drawingml/2006/main" noChangeAspect="1"/>
+            </wp:cNvGraphicFramePr>
+            <a:graphic xmlns:a="http://schemas.openxmlformats.org/drawingml/2006/main">
+              <a:graphicData uri="http://schemas.openxmlformats.org/drawingml/2006/picture">
+                <pic:pic xmlns:pic="http://schemas.openxmlformats.org/drawingml/2006/picture">
+                  <pic:nvPicPr>
+                    <pic:cNvPr id="0" name="Picture 3"/>
+                    <pic:cNvPicPr>
+                      <a:picLocks noChangeAspect="1" noChangeArrowheads="1"/>
+                    </pic:cNvPicPr>
+                  </pic:nvPicPr>
+                  <pic:blipFill>
+                    <a:blip r:embed="rId22">
+                      <a:extLst>
+                        <a:ext uri="{28A0092B-C50C-407E-A947-70E740481C1C}">
+                          <a14:useLocalDpi xmlns:a14="http://schemas.microsoft.com/office/drawing/2010/main" val="0"/>
+                        </a:ext>
+                      </a:extLst>
+                    </a:blip>
+                    <a:srcRect/>
+                    <a:stretch>
+                      <a:fillRect/>
+                    </a:stretch>
+                  </pic:blipFill>
+                  <pic:spPr bwMode="auto">
+                    <a:xfrm>
+                      <a:off x="0" y="0"/>
+                      <a:ext cx="4229688" cy="3013553"/>
+                    </a:xfrm>
+                    <a:prstGeom prst="rect">
+                      <a:avLst/>
+                    </a:prstGeom>
+                    <a:noFill/>
+                    <a:ln>
+                      <a:noFill/>
+                    </a:ln>
+                  </pic:spPr>
+                </pic:pic>
+              </a:graphicData>
+            </a:graphic>
+          </wp:inline>
+        </w:drawing>
+      </w:r>
+    </w:p>
+    <w:p>
+      <w:pPr>
+        <w:pStyle w:val="Caption"/>
+        <w:ind w:firstLine="810"/>
+      </w:pPr>
+      <w:r>
+        <w:t xml:space="preserve">Figure </w:t>
+      </w:r>
+      <w:fldSimple w:instr=" SEQ Figure \* ARABIC ">
+        <w:r>
+          <w:rPr>
+            <w:noProof/>
+          </w:rPr>
+          <w:t>15</w:t>
+        </w:r>
+      </w:fldSimple>
+      <w:r>
+        <w:t xml:space="preserve"> </w:t>
+      </w:r>
+      <w:r>
+        <w:rPr>
+          <w:b w:val="0"/>
+        </w:rPr>
+        <w:t>Bar charts FTW! NOT FINAL PRODUCT</w:t>
+      </w:r>
+    </w:p>
+    <w:p>
+      <w:pPr>
+        <w:pStyle w:val="Para"/>
+      </w:pPr>
+    </w:p>
+    <w:p>
+      <w:pPr>
+        <w:pStyle w:val="Para"/>
+      </w:pPr>
+      <w:r>
+        <w:t>Finally, the humble bar c</w:t>
+      </w:r>
+      <w:r>
+        <w:t>hart comes through again (row 4)</w:t>
+      </w:r>
+      <w:r>
+        <w:t xml:space="preserve">, with the one on the left </w:t>
+      </w:r>
+      <w:r>
+        <w:t xml:space="preserve">(and in figure 15) </w:t>
+      </w:r>
+      <w:r>
+        <w:t>very clearly showing the security patch performance of each SBU across all platforms.</w:t>
+      </w:r>
+      <w:r>
+        <w:t xml:space="preserve"> Color makes the nominal data (system type) distinct </w:t>
+      </w:r>
+      <w:r>
+        <w:t>while the bar lengths accurately show the quantitative data (missing patch counts) and bar positions help with the proper groupings.</w:t>
+      </w:r>
+    </w:p>
+    <w:p>
+      <w:pPr>
+        <w:pStyle w:val="Para"/>
+      </w:pPr>
+      <w:r>
+        <w:lastRenderedPageBreak/>
+        <w:t>Even though you are now armed with the reference tools from multiple empirical studies, nothing can truly compare with</w:t>
+      </w:r>
+      <w:r>
+        <w:t xml:space="preserve"> testing out visualizations and </w:t>
+      </w:r>
+      <w:r>
+        <w:t>looking across</w:t>
+      </w:r>
+      <w:r>
+        <w:t xml:space="preserve"> a set of examples</w:t>
+      </w:r>
+      <w:r>
+        <w:t xml:space="preserve"> to see what is or isn’t working</w:t>
+      </w:r>
+      <w:r>
+        <w:t xml:space="preserve"> (like we just did in figure 14). Tools like Tableau or R make </w:t>
+      </w:r>
+      <w:r>
+        <w:t>this</w:t>
+      </w:r>
+      <w:r>
+        <w:t xml:space="preserve"> very easy to do.</w:t>
+      </w:r>
+      <w:r>
+        <w:t xml:space="preserve"> The R code that generated figure 14 is below and available on the website/</w:t>
+      </w:r>
+      <w:proofErr w:type="spellStart"/>
+      <w:r>
+        <w:t>github</w:t>
+      </w:r>
+      <w:proofErr w:type="spellEnd"/>
+      <w:r>
+        <w:t xml:space="preserve"> repository for the book.  </w:t>
+      </w:r>
+    </w:p>
+    <w:p>
+      <w:pPr>
+        <w:pStyle w:val="Para"/>
+      </w:pPr>
+    </w:p>
+    <w:p>
+      <w:pPr>
+        <w:pStyle w:val="CodeSnippet"/>
+      </w:pPr>
+      <w:r>
+        <w:t>library(ggplot2)</w:t>
+      </w:r>
+    </w:p>
+    <w:p>
+      <w:pPr>
+        <w:pStyle w:val="CodeSnippet"/>
+      </w:pPr>
+      <w:r>
+        <w:t>library(</w:t>
+      </w:r>
+      <w:proofErr w:type="spellStart"/>
+      <w:r>
+        <w:t>ggthemes</w:t>
+      </w:r>
+      <w:proofErr w:type="spellEnd"/>
+      <w:r>
+        <w:t>)</w:t>
+      </w:r>
+    </w:p>
+    <w:p>
+      <w:pPr>
+        <w:pStyle w:val="CodeSnippet"/>
+      </w:pPr>
+      <w:r>
+        <w:t>library(grid)</w:t>
+      </w:r>
+    </w:p>
+    <w:p>
+      <w:pPr>
+        <w:pStyle w:val="CodeSnippet"/>
+      </w:pPr>
+      <w:r>
+        <w:t>library(</w:t>
+      </w:r>
+      <w:proofErr w:type="spellStart"/>
+      <w:r>
+        <w:t>gridExtra</w:t>
+      </w:r>
+      <w:proofErr w:type="spellEnd"/>
+      <w:r>
+        <w:t>)</w:t>
+      </w:r>
+    </w:p>
+    <w:p>
+      <w:pPr>
+        <w:pStyle w:val="CodeSnippet"/>
+      </w:pPr>
+      <w:r>
+        <w:t>library(</w:t>
+      </w:r>
+      <w:proofErr w:type="spellStart"/>
+      <w:r>
+        <w:t>RColorBrewer</w:t>
+      </w:r>
+      <w:proofErr w:type="spellEnd"/>
+      <w:r>
+        <w:t>)</w:t>
+      </w:r>
+    </w:p>
+    <w:p>
+      <w:pPr>
+        <w:pStyle w:val="CodeSnippet"/>
+      </w:pPr>
+    </w:p>
+    <w:p>
+      <w:pPr>
+        <w:pStyle w:val="CodeSnippet"/>
+        <w:rPr>
+          <w:i/>
+        </w:rPr>
+      </w:pPr>
+      <w:r>
+        <w:rPr>
+          <w:i/>
+        </w:rPr>
+        <w:t># read in the data file of missing patches</w:t>
+      </w:r>
+    </w:p>
+    <w:p>
+      <w:pPr>
+        <w:pStyle w:val="CodeSnippet"/>
+      </w:pPr>
+      <w:proofErr w:type="spellStart"/>
+      <w:r>
+        <w:t>df</w:t>
+      </w:r>
+      <w:proofErr w:type="spellEnd"/>
+      <w:r>
+        <w:t xml:space="preserve"> = read.csv("patch.csv")</w:t>
+      </w:r>
+    </w:p>
+    <w:p>
+      <w:pPr>
+        <w:pStyle w:val="CodeSnippet"/>
+      </w:pPr>
+    </w:p>
+    <w:p>
+      <w:pPr>
+        <w:pStyle w:val="CodeSnippet"/>
+        <w:rPr>
+          <w:i/>
+        </w:rPr>
+      </w:pPr>
+      <w:r>
+        <w:rPr>
+          <w:i/>
+        </w:rPr>
+        <w:t># setup common plot parameters</w:t>
+      </w:r>
+    </w:p>
+    <w:p>
+      <w:pPr>
+        <w:pStyle w:val="CodeSnippet"/>
+      </w:pPr>
+      <w:r>
+        <w:t>base = ggplot(data=df) + scale_fill_brewer(palette="Dark2") + scale_color_brewer(palette="Dark2") + theme_few()</w:t>
+      </w:r>
+    </w:p>
+    <w:p>
+      <w:pPr>
+        <w:pStyle w:val="CodeSnippet"/>
+      </w:pPr>
+    </w:p>
+    <w:p>
+      <w:pPr>
+        <w:pStyle w:val="CodeSnippet"/>
+        <w:rPr>
+          <w:i/>
+        </w:rPr>
+      </w:pPr>
+      <w:r>
+        <w:rPr>
+          <w:i/>
+        </w:rPr>
+        <w:t># setup row 1 bubble and square plots</w:t>
+      </w:r>
+    </w:p>
+    <w:p>
+      <w:pPr>
+        <w:pStyle w:val="CodeSnippet"/>
+      </w:pPr>
+      <w:r>
+        <w:t>bubbles = base + geom_point(aes(x=SBU, y=1, size=Missing.Critical.Patch.Count, fill="black")) + facet_grid(Patch.OS~.) + scale_area(range=c(1,25)) + theme(legend.position = "none", axis.text.y = element_blank(), axis.title.y = element_blank(), axis.ticks.y = element_blank())</w:t>
+      </w:r>
+    </w:p>
+    <w:p>
+      <w:pPr>
+        <w:pStyle w:val="CodeSnippet"/>
+      </w:pPr>
+    </w:p>
+    <w:p>
+      <w:pPr>
+        <w:pStyle w:val="CodeSnippet"/>
+      </w:pPr>
+      <w:r>
+        <w:t>squares = base + geom_point(aes(x=SBU, y=1, size=Missing.Critical.Patch.Count, fill="black"), shape=15) +facet_grid(Patch.OS~.) + scale_area(range=c(1,25)) + theme(legend.position = "none", axis.text.y = element_blank(), axis.title.y = element_blank(), axis.ticks.y = element_blank())</w:t>
+      </w:r>
+    </w:p>
+    <w:p>
+      <w:pPr>
+        <w:pStyle w:val="CodeSnippet"/>
+      </w:pPr>
+    </w:p>
+    <w:p>
+      <w:pPr>
+        <w:pStyle w:val="CodeSnippet"/>
+        <w:rPr>
+          <w:i/>
+        </w:rPr>
+      </w:pPr>
+      <w:r>
+        <w:rPr>
+          <w:i/>
+        </w:rPr>
+        <w:t># setup row 2 colored bubble and square plots</w:t>
+      </w:r>
+    </w:p>
+    <w:p>
+      <w:pPr>
+        <w:pStyle w:val="CodeSnippet"/>
+      </w:pPr>
+      <w:r>
+        <w:t>colored.bubbles = base + geom_point(aes(x=SBU, y=1, size=Missing.Critical.Patch.Count, color=Patch.OS)) + facet_grid(Patch.OS~.) + scale_area(range=c(1,25)) + theme(legend.position = "none", axis.text.y = element_blank(), axis.title.y = element_blank(), .ticks.y = element_blank())</w:t>
+      </w:r>
+    </w:p>
+    <w:p>
+      <w:pPr>
+        <w:pStyle w:val="CodeSnippet"/>
+      </w:pPr>
+    </w:p>
+    <w:p>
+      <w:pPr>
+        <w:pStyle w:val="CodeSnippet"/>
+      </w:pPr>
+      <w:r>
+        <w:t>colored.squares = base + geom_point(aes(x=SBU,y=1, size=Missing.Critical.Patch.Count, color=Patch.OS),shape=15) + facet_grid(Patch.OS~.) + scale_area(range=c(1,25)) + theme(legend.position = "none", axis.text.y = element_blank(), axis.title.y = element_blank(), axis.ticks.y = element_blank())</w:t>
+      </w:r>
+    </w:p>
+    <w:p>
+      <w:pPr>
+        <w:pStyle w:val="CodeSnippet"/>
+      </w:pPr>
+    </w:p>
+    <w:p>
+      <w:pPr>
+        <w:pStyle w:val="CodeSnippet"/>
+        <w:rPr>
+          <w:i/>
+        </w:rPr>
+      </w:pPr>
+      <w:r>
+        <w:rPr>
+          <w:i/>
+        </w:rPr>
+        <w:t># setup row 3 line charts</w:t>
+      </w:r>
+    </w:p>
+    <w:p>
+      <w:pPr>
+        <w:pStyle w:val="CodeSnippet"/>
+      </w:pPr>
+      <w:r>
+        <w:t>sbu.lines = base +  geom_line(aes(x=SBU, y=Missing.Critical.Patch.Count, group=Patch.OS, color=Patch.OS))</w:t>
+      </w:r>
+    </w:p>
+    <w:p>
+      <w:pPr>
+        <w:pStyle w:val="CodeSnippet"/>
+      </w:pPr>
+    </w:p>
+    <w:p>
+      <w:pPr>
+        <w:pStyle w:val="CodeSnippet"/>
+      </w:pPr>
+      <w:r>
+        <w:t>os.li</w:t>
+      </w:r>
+      <w:bookmarkStart w:id="0" w:name="_GoBack"/>
+      <w:bookmarkEnd w:id="0"/>
+      <w:r>
+        <w:t>nes = base + geom_line(aes(x=Patch.OS, y=Missing.Critical.Patch.Count, group=SBU,color=SBU)) + facet_grid(SBU~.) + theme(legend.position = "none")</w:t>
+      </w:r>
+    </w:p>
+    <w:p>
+      <w:pPr>
+        <w:pStyle w:val="CodeSnippet"/>
+      </w:pPr>
+    </w:p>
+    <w:p>
+      <w:pPr>
+        <w:pStyle w:val="CodeSnippet"/>
+        <w:rPr>
+          <w:i/>
+        </w:rPr>
+      </w:pPr>
+      <w:r>
+        <w:rPr>
+          <w:i/>
+        </w:rPr>
+        <w:t># setup row 4 bar charts</w:t>
+      </w:r>
+    </w:p>
+    <w:p>
+      <w:pPr>
+        <w:pStyle w:val="CodeSnippet"/>
+      </w:pPr>
+      <w:r>
+        <w:t>sbu.bars = base + geom_bar(aes(x=SBU, y=Missing.Critical.Patch.Count, fill=Patch.OS), position="dodge")</w:t>
+      </w:r>
+    </w:p>
+    <w:p>
+      <w:pPr>
+        <w:pStyle w:val="CodeSnippet"/>
+      </w:pPr>
+    </w:p>
+    <w:p>
+      <w:pPr>
+        <w:pStyle w:val="CodeSnippet"/>
+      </w:pPr>
+      <w:r>
+        <w:t>os.bars = base + geom_bar(aes(x=Patch.OS,</w:t>
+      </w:r>
+      <w:r>
+        <w:t xml:space="preserve"> </w:t>
+      </w:r>
+      <w:r>
+        <w:t>y=Missing.Critical.Patch.Count,</w:t>
+      </w:r>
+      <w:r>
+        <w:t xml:space="preserve"> </w:t>
+      </w:r>
+      <w:r>
+        <w:t>fill=SBU),position="dodge")</w:t>
+      </w:r>
+    </w:p>
+    <w:p>
+      <w:pPr>
+        <w:pStyle w:val="CodeSnippet"/>
+      </w:pPr>
+    </w:p>
+    <w:p>
+      <w:pPr>
+        <w:pStyle w:val="CodeSnippet"/>
+      </w:pPr>
+      <w:r>
+        <w:t># plot the charts</w:t>
+      </w:r>
+    </w:p>
+    <w:p>
+      <w:pPr>
+        <w:pStyle w:val="CodeSnippet"/>
+      </w:pPr>
+      <w:r>
+        <w:t>grid.arrange(bubbles,squares,</w:t>
+      </w:r>
+      <w:r>
+        <w:t xml:space="preserve"> </w:t>
+      </w:r>
+      <w:r>
+        <w:t>colored.bubbles,colored.squares,</w:t>
+      </w:r>
+    </w:p>
+    <w:p>
+      <w:pPr>
+        <w:pStyle w:val="CodeSnippet"/>
+      </w:pPr>
+      <w:r>
+        <w:t xml:space="preserve">             sbu.lines,os.lines,</w:t>
+      </w:r>
+      <w:r>
+        <w:t xml:space="preserve"> </w:t>
+      </w:r>
+      <w:r>
+        <w:t>sbu.bars,os.bars,ncol=2)</w:t>
+      </w:r>
+    </w:p>
+    <w:p>
+      <w:pPr>
+        <w:pStyle w:val="CodeSnippet"/>
+      </w:pPr>
+    </w:p>
+    <w:p>
+      <w:pPr>
+        <w:pStyle w:val="Para"/>
+      </w:pPr>
+    </w:p>
+    <w:p>
+      <w:pPr>
+        <w:pStyle w:val="Para"/>
+      </w:pPr>
     </w:p>
     <w:p>
       <w:pPr>

</xml_diff>